<commit_message>
Finalización del proyecto. Todas las funcionalidades requeridas se encuentran funcionando correctamente.
</commit_message>
<xml_diff>
--- a/logbook01_AlejandroG_JonathanJ.docx
+++ b/logbook01_AlejandroG_JonathanJ.docx
@@ -422,7 +422,7 @@
           <w:sz w:val="24"/>
           <w:szCs w:val="24"/>
         </w:rPr>
-        <w:t>Procedimos a realizar el diseño de los formularios que visualizará el cliente al momento de ejecutar el programa, y con ello enviar sus datos acorde a las necesidades requeridas. También se crearon las tablas en la base de datos, las cuales será necesarias para el almacenamiento de los datos.</w:t>
+        <w:t xml:space="preserve">Procedimos a realizar el diseño de los formularios que visualizará el cliente al momento de ejecutar el programa, y con ello enviar sus datos acorde a las necesidades requeridas. </w:t>
       </w:r>
     </w:p>
     <w:p>
@@ -441,8 +441,126 @@
           <w:sz w:val="24"/>
           <w:szCs w:val="24"/>
         </w:rPr>
-        <w:t>También se creo la clase Persona junto el programa del Servidor, el cual solo será ejecutado en Consola.</w:t>
-      </w:r>
+        <w:t>El cliente tendrá un formulario principal donde podrá interactuar con las diferentes opciones especificadas en los requerimientos. Cada parte está separada por paneles que contendrán los botones de acceso, barras de título</w:t>
+      </w:r>
+      <w:r>
+        <w:rPr>
+          <w:rFonts w:ascii="Times New Roman" w:hAnsi="Times New Roman" w:cs="Times New Roman"/>
+          <w:sz w:val="24"/>
+          <w:szCs w:val="24"/>
+        </w:rPr>
+        <w:t xml:space="preserve"> y un panel central, el cual servirá para mostrar los formularios estilo modal de acuerdo a los botones que presione el cliente.</w:t>
+      </w:r>
+    </w:p>
+    <w:p>
+      <w:pPr>
+        <w:ind w:left="-76"/>
+        <w:jc w:val="both"/>
+        <w:rPr>
+          <w:rFonts w:ascii="Times New Roman" w:hAnsi="Times New Roman" w:cs="Times New Roman"/>
+          <w:sz w:val="24"/>
+          <w:szCs w:val="24"/>
+        </w:rPr>
+      </w:pPr>
+      <w:r>
+        <w:rPr>
+          <w:rFonts w:ascii="Times New Roman" w:hAnsi="Times New Roman" w:cs="Times New Roman"/>
+          <w:sz w:val="24"/>
+          <w:szCs w:val="24"/>
+        </w:rPr>
+        <w:t>También se crearon dos tablas en la base de datos, las cuales será necesarias para el almacenamiento de los datos, estas son la tabla Persona que contendrá la información del usuario, y la tabla Documento la cual estará relacionada con la primera tabla que almacenará los documentos PDF.</w:t>
+      </w:r>
+    </w:p>
+    <w:p>
+      <w:pPr>
+        <w:ind w:left="-76"/>
+        <w:jc w:val="both"/>
+        <w:rPr>
+          <w:rFonts w:ascii="Times New Roman" w:hAnsi="Times New Roman" w:cs="Times New Roman"/>
+          <w:sz w:val="24"/>
+          <w:szCs w:val="24"/>
+        </w:rPr>
+      </w:pPr>
+      <w:r>
+        <w:rPr>
+          <w:rFonts w:ascii="Times New Roman" w:hAnsi="Times New Roman" w:cs="Times New Roman"/>
+          <w:sz w:val="24"/>
+          <w:szCs w:val="24"/>
+        </w:rPr>
+        <w:t xml:space="preserve">Posteriormente, se crea </w:t>
+      </w:r>
+      <w:r>
+        <w:rPr>
+          <w:rFonts w:ascii="Times New Roman" w:hAnsi="Times New Roman" w:cs="Times New Roman"/>
+          <w:sz w:val="24"/>
+          <w:szCs w:val="24"/>
+        </w:rPr>
+        <w:t xml:space="preserve">la clase Persona </w:t>
+      </w:r>
+      <w:r>
+        <w:rPr>
+          <w:rFonts w:ascii="Times New Roman" w:hAnsi="Times New Roman" w:cs="Times New Roman"/>
+          <w:sz w:val="24"/>
+          <w:szCs w:val="24"/>
+        </w:rPr>
+        <w:t xml:space="preserve">con sus respectivos atributos definidos el día martes, y a su vez se crea </w:t>
+      </w:r>
+      <w:r>
+        <w:rPr>
+          <w:rFonts w:ascii="Times New Roman" w:hAnsi="Times New Roman" w:cs="Times New Roman"/>
+          <w:sz w:val="24"/>
+          <w:szCs w:val="24"/>
+        </w:rPr>
+        <w:t xml:space="preserve">el programa </w:t>
+      </w:r>
+      <w:r>
+        <w:rPr>
+          <w:rFonts w:ascii="Times New Roman" w:hAnsi="Times New Roman" w:cs="Times New Roman"/>
+          <w:sz w:val="24"/>
+          <w:szCs w:val="24"/>
+        </w:rPr>
+        <w:t xml:space="preserve">para el </w:t>
+      </w:r>
+      <w:r>
+        <w:rPr>
+          <w:rFonts w:ascii="Times New Roman" w:hAnsi="Times New Roman" w:cs="Times New Roman"/>
+          <w:sz w:val="24"/>
+          <w:szCs w:val="24"/>
+        </w:rPr>
+        <w:t>Servidor, el cual solo será ejecutado en Consola</w:t>
+      </w:r>
+      <w:r>
+        <w:rPr>
+          <w:rFonts w:ascii="Times New Roman" w:hAnsi="Times New Roman" w:cs="Times New Roman"/>
+          <w:sz w:val="24"/>
+          <w:szCs w:val="24"/>
+        </w:rPr>
+        <w:t>.</w:t>
+      </w:r>
+    </w:p>
+    <w:p>
+      <w:pPr>
+        <w:ind w:left="-76"/>
+        <w:jc w:val="both"/>
+        <w:rPr>
+          <w:rFonts w:ascii="Times New Roman" w:hAnsi="Times New Roman" w:cs="Times New Roman"/>
+          <w:sz w:val="24"/>
+          <w:szCs w:val="24"/>
+        </w:rPr>
+      </w:pPr>
+    </w:p>
+    <w:p>
+      <w:pPr>
+        <w:ind w:left="-76"/>
+        <w:jc w:val="both"/>
+        <w:rPr>
+          <w:rFonts w:ascii="Times New Roman" w:hAnsi="Times New Roman" w:cs="Times New Roman"/>
+          <w:sz w:val="24"/>
+          <w:szCs w:val="24"/>
+        </w:rPr>
+      </w:pPr>
+      <w:bookmarkStart w:id="0" w:name="_GoBack"/>
+      <w:bookmarkEnd w:id="0"/>
     </w:p>
     <w:p>
       <w:pPr>
@@ -467,6 +585,7 @@
           <w:sz w:val="24"/>
           <w:szCs w:val="24"/>
         </w:rPr>
+        <w:lastRenderedPageBreak/>
         <w:t>Viernes 10 de Mayo</w:t>
       </w:r>
     </w:p>
@@ -486,7 +605,41 @@
           <w:sz w:val="24"/>
           <w:szCs w:val="24"/>
         </w:rPr>
-        <w:t>Se procedió a la creación de una clase que permite interactuar con los datos almacenados en la base de datos y poder realizar el CRUD.</w:t>
+        <w:t>Se procedió a la creación de una clase que permite interactuar con los datos almacenados en la base de datos y poder realizar el CRUD</w:t>
+      </w:r>
+      <w:r>
+        <w:rPr>
+          <w:rFonts w:ascii="Times New Roman" w:hAnsi="Times New Roman" w:cs="Times New Roman"/>
+          <w:sz w:val="24"/>
+          <w:szCs w:val="24"/>
+        </w:rPr>
+        <w:t>, la clase se denomina “</w:t>
+      </w:r>
+      <w:proofErr w:type="spellStart"/>
+      <w:r>
+        <w:rPr>
+          <w:rFonts w:ascii="Times New Roman" w:hAnsi="Times New Roman" w:cs="Times New Roman"/>
+          <w:sz w:val="24"/>
+          <w:szCs w:val="24"/>
+        </w:rPr>
+        <w:t>ConexionBaseDeDato</w:t>
+      </w:r>
+      <w:proofErr w:type="spellEnd"/>
+      <w:r>
+        <w:rPr>
+          <w:rFonts w:ascii="Times New Roman" w:hAnsi="Times New Roman" w:cs="Times New Roman"/>
+          <w:sz w:val="24"/>
+          <w:szCs w:val="24"/>
+        </w:rPr>
+        <w:t>”</w:t>
+      </w:r>
+      <w:r>
+        <w:rPr>
+          <w:rFonts w:ascii="Times New Roman" w:hAnsi="Times New Roman" w:cs="Times New Roman"/>
+          <w:sz w:val="24"/>
+          <w:szCs w:val="24"/>
+        </w:rPr>
+        <w:t>. En esta clase se crearon dos métodos para abrir y cerrar la conexión a la base de datos.</w:t>
       </w:r>
     </w:p>
     <w:p>
@@ -505,7 +658,180 @@
           <w:sz w:val="24"/>
           <w:szCs w:val="24"/>
         </w:rPr>
-        <w:t>De manera secuencial, se procedió a la programación en el servidor, para que este pueda ingresar un nuevo cliente que requiera iniciar el proceso de contratación, y, del lado del cliente se programó el formulario correspondiente para ingresar los datos y enviarlos al servidor para que este pueda ingresar en la base de datos y verificar si la persona existe o no, retornando un mensaje al usuario con el proceso realizado.</w:t>
+        <w:t xml:space="preserve">De manera secuencial, se </w:t>
+      </w:r>
+      <w:r>
+        <w:rPr>
+          <w:rFonts w:ascii="Times New Roman" w:hAnsi="Times New Roman" w:cs="Times New Roman"/>
+          <w:sz w:val="24"/>
+          <w:szCs w:val="24"/>
+        </w:rPr>
+        <w:t>realizó</w:t>
+      </w:r>
+      <w:r>
+        <w:rPr>
+          <w:rFonts w:ascii="Times New Roman" w:hAnsi="Times New Roman" w:cs="Times New Roman"/>
+          <w:sz w:val="24"/>
+          <w:szCs w:val="24"/>
+        </w:rPr>
+        <w:t xml:space="preserve"> la programación en el servidor, para que este pueda ingresar un nuevo cliente que requiera iniciar el proceso de contratación, y, del lado del cliente se programó el formulario correspondiente para ingresar los datos y enviarlos al servidor</w:t>
+      </w:r>
+      <w:r>
+        <w:rPr>
+          <w:rFonts w:ascii="Times New Roman" w:hAnsi="Times New Roman" w:cs="Times New Roman"/>
+          <w:sz w:val="24"/>
+          <w:szCs w:val="24"/>
+        </w:rPr>
+        <w:t xml:space="preserve"> junto con su estado “SOLICITADO” </w:t>
+      </w:r>
+      <w:r>
+        <w:rPr>
+          <w:rFonts w:ascii="Times New Roman" w:hAnsi="Times New Roman" w:cs="Times New Roman"/>
+          <w:sz w:val="24"/>
+          <w:szCs w:val="24"/>
+        </w:rPr>
+        <w:t xml:space="preserve"> para que este pueda ingresar en la base de datos y verificar si la persona existe o no, retornando un mensaje al usuario con el proceso realizado.</w:t>
+      </w:r>
+    </w:p>
+    <w:p>
+      <w:pPr>
+        <w:ind w:left="-76"/>
+        <w:jc w:val="both"/>
+        <w:rPr>
+          <w:rFonts w:ascii="Times New Roman" w:hAnsi="Times New Roman" w:cs="Times New Roman"/>
+          <w:sz w:val="24"/>
+          <w:szCs w:val="24"/>
+        </w:rPr>
+      </w:pPr>
+      <w:r>
+        <w:rPr>
+          <w:rFonts w:ascii="Times New Roman" w:hAnsi="Times New Roman" w:cs="Times New Roman"/>
+          <w:sz w:val="24"/>
+          <w:szCs w:val="24"/>
+        </w:rPr>
+        <w:t>Para realizar el envío de datos se Serializó la clase Persona</w:t>
+      </w:r>
+      <w:r>
+        <w:rPr>
+          <w:rFonts w:ascii="Times New Roman" w:hAnsi="Times New Roman" w:cs="Times New Roman"/>
+          <w:sz w:val="24"/>
+          <w:szCs w:val="24"/>
+        </w:rPr>
+        <w:t xml:space="preserve"> usando el espacio de nombres “</w:t>
+      </w:r>
+      <w:proofErr w:type="spellStart"/>
+      <w:r>
+        <w:rPr>
+          <w:rFonts w:ascii="Times New Roman" w:hAnsi="Times New Roman" w:cs="Times New Roman"/>
+          <w:i/>
+          <w:sz w:val="24"/>
+          <w:szCs w:val="24"/>
+        </w:rPr>
+        <w:t>System.Runtime.Serialization.Formatters.Binary</w:t>
+      </w:r>
+      <w:proofErr w:type="spellEnd"/>
+      <w:r>
+        <w:rPr>
+          <w:rFonts w:ascii="Times New Roman" w:hAnsi="Times New Roman" w:cs="Times New Roman"/>
+          <w:sz w:val="24"/>
+          <w:szCs w:val="24"/>
+        </w:rPr>
+        <w:t>”</w:t>
+      </w:r>
+      <w:r>
+        <w:rPr>
+          <w:rFonts w:ascii="Times New Roman" w:hAnsi="Times New Roman" w:cs="Times New Roman"/>
+          <w:sz w:val="24"/>
+          <w:szCs w:val="24"/>
+        </w:rPr>
+        <w:t xml:space="preserve"> con el objetivo de poder enviar el objeto</w:t>
+      </w:r>
+      <w:r>
+        <w:rPr>
+          <w:rFonts w:ascii="Times New Roman" w:hAnsi="Times New Roman" w:cs="Times New Roman"/>
+          <w:sz w:val="24"/>
+          <w:szCs w:val="24"/>
+        </w:rPr>
+        <w:t xml:space="preserve"> con todos sus atributos</w:t>
+      </w:r>
+      <w:r>
+        <w:rPr>
+          <w:rFonts w:ascii="Times New Roman" w:hAnsi="Times New Roman" w:cs="Times New Roman"/>
+          <w:sz w:val="24"/>
+          <w:szCs w:val="24"/>
+        </w:rPr>
+        <w:t xml:space="preserve"> al servidor y analizar cada uno de sus campos.</w:t>
+      </w:r>
+      <w:r>
+        <w:rPr>
+          <w:rFonts w:ascii="Times New Roman" w:hAnsi="Times New Roman" w:cs="Times New Roman"/>
+          <w:sz w:val="24"/>
+          <w:szCs w:val="24"/>
+        </w:rPr>
+        <w:t xml:space="preserve"> </w:t>
+      </w:r>
+      <w:r>
+        <w:rPr>
+          <w:rFonts w:ascii="Times New Roman" w:hAnsi="Times New Roman" w:cs="Times New Roman"/>
+          <w:sz w:val="24"/>
+          <w:szCs w:val="24"/>
+        </w:rPr>
+        <w:t>Y en la clase “</w:t>
+      </w:r>
+      <w:proofErr w:type="spellStart"/>
+      <w:r>
+        <w:rPr>
+          <w:rFonts w:ascii="Times New Roman" w:hAnsi="Times New Roman" w:cs="Times New Roman"/>
+          <w:sz w:val="24"/>
+          <w:szCs w:val="24"/>
+        </w:rPr>
+        <w:t>ConexionBaseDeDato</w:t>
+      </w:r>
+      <w:proofErr w:type="spellEnd"/>
+      <w:r>
+        <w:rPr>
+          <w:rFonts w:ascii="Times New Roman" w:hAnsi="Times New Roman" w:cs="Times New Roman"/>
+          <w:sz w:val="24"/>
+          <w:szCs w:val="24"/>
+        </w:rPr>
+        <w:t xml:space="preserve">” se agregó el método </w:t>
+      </w:r>
+      <w:proofErr w:type="spellStart"/>
+      <w:r>
+        <w:rPr>
+          <w:rFonts w:ascii="Times New Roman" w:hAnsi="Times New Roman" w:cs="Times New Roman"/>
+          <w:sz w:val="24"/>
+          <w:szCs w:val="24"/>
+        </w:rPr>
+        <w:t>AgregarPersonal</w:t>
+      </w:r>
+      <w:proofErr w:type="spellEnd"/>
+      <w:r>
+        <w:rPr>
+          <w:rFonts w:ascii="Times New Roman" w:hAnsi="Times New Roman" w:cs="Times New Roman"/>
+          <w:sz w:val="24"/>
+          <w:szCs w:val="24"/>
+        </w:rPr>
+        <w:t xml:space="preserve"> para insertar el registro del nuevo cliente, este método devolverá un </w:t>
+      </w:r>
+      <w:proofErr w:type="spellStart"/>
+      <w:r>
+        <w:rPr>
+          <w:rFonts w:ascii="Times New Roman" w:hAnsi="Times New Roman" w:cs="Times New Roman"/>
+          <w:i/>
+          <w:sz w:val="24"/>
+          <w:szCs w:val="24"/>
+        </w:rPr>
+        <w:t>string</w:t>
+      </w:r>
+      <w:proofErr w:type="spellEnd"/>
+      <w:r>
+        <w:rPr>
+          <w:rFonts w:ascii="Times New Roman" w:hAnsi="Times New Roman" w:cs="Times New Roman"/>
+          <w:sz w:val="24"/>
+          <w:szCs w:val="24"/>
+        </w:rPr>
+        <w:t xml:space="preserve"> con la respuesta dependiendo la acción realizada en la base de datos.</w:t>
       </w:r>
     </w:p>
     <w:p>
@@ -550,8 +876,75 @@
           <w:sz w:val="24"/>
           <w:szCs w:val="24"/>
         </w:rPr>
-        <w:lastRenderedPageBreak/>
-        <w:t>Realizamos el proceso de consulta para verificar si un usuario ingresado se encuentra en proceso de contratación, el servidor accederá a la base de datos y retornará el usuario solicitado, caso contrario, de no existir el usuario, se informará al cliente que proceda a realizar el proceso de contratación</w:t>
+        <w:t>El servidor empleará el campo “comando” del objeto Persona para realizar la tarea solicitada por parte del cliente y enviar una respuesta con los datos requeridos.</w:t>
+      </w:r>
+    </w:p>
+    <w:p>
+      <w:pPr>
+        <w:ind w:left="-76"/>
+        <w:jc w:val="both"/>
+        <w:rPr>
+          <w:rFonts w:ascii="Times New Roman" w:hAnsi="Times New Roman" w:cs="Times New Roman"/>
+          <w:sz w:val="24"/>
+          <w:szCs w:val="24"/>
+        </w:rPr>
+      </w:pPr>
+      <w:r>
+        <w:rPr>
+          <w:rFonts w:ascii="Times New Roman" w:hAnsi="Times New Roman" w:cs="Times New Roman"/>
+          <w:sz w:val="24"/>
+          <w:szCs w:val="24"/>
+        </w:rPr>
+        <w:t xml:space="preserve">Realizamos el proceso de consulta para verificar si un usuario se encuentra en </w:t>
+      </w:r>
+      <w:r>
+        <w:rPr>
+          <w:rFonts w:ascii="Times New Roman" w:hAnsi="Times New Roman" w:cs="Times New Roman"/>
+          <w:sz w:val="24"/>
+          <w:szCs w:val="24"/>
+        </w:rPr>
+        <w:t xml:space="preserve">el </w:t>
+      </w:r>
+      <w:r>
+        <w:rPr>
+          <w:rFonts w:ascii="Times New Roman" w:hAnsi="Times New Roman" w:cs="Times New Roman"/>
+          <w:sz w:val="24"/>
+          <w:szCs w:val="24"/>
+        </w:rPr>
+        <w:t>proceso de contratación</w:t>
+      </w:r>
+      <w:r>
+        <w:rPr>
+          <w:rFonts w:ascii="Times New Roman" w:hAnsi="Times New Roman" w:cs="Times New Roman"/>
+          <w:sz w:val="24"/>
+          <w:szCs w:val="24"/>
+        </w:rPr>
+        <w:t xml:space="preserve"> en base a su número de cédula</w:t>
+      </w:r>
+      <w:r>
+        <w:rPr>
+          <w:rFonts w:ascii="Times New Roman" w:hAnsi="Times New Roman" w:cs="Times New Roman"/>
+          <w:sz w:val="24"/>
+          <w:szCs w:val="24"/>
+        </w:rPr>
+        <w:t xml:space="preserve"> donde el cliente enviará dicho número con el comando “</w:t>
+      </w:r>
+      <w:r>
+        <w:rPr>
+          <w:rFonts w:ascii="Times New Roman" w:hAnsi="Times New Roman" w:cs="Times New Roman"/>
+          <w:i/>
+          <w:sz w:val="24"/>
+          <w:szCs w:val="24"/>
+        </w:rPr>
+        <w:t>consulta</w:t>
+      </w:r>
+      <w:r>
+        <w:rPr>
+          <w:rFonts w:ascii="Times New Roman" w:hAnsi="Times New Roman" w:cs="Times New Roman"/>
+          <w:sz w:val="24"/>
+          <w:szCs w:val="24"/>
+        </w:rPr>
+        <w:t>”</w:t>
       </w:r>
       <w:r>
         <w:rPr>
@@ -561,8 +954,121 @@
         </w:rPr>
         <w:t>.</w:t>
       </w:r>
-      <w:bookmarkStart w:id="0" w:name="_GoBack"/>
-      <w:bookmarkEnd w:id="0"/>
+      <w:r>
+        <w:rPr>
+          <w:rFonts w:ascii="Times New Roman" w:hAnsi="Times New Roman" w:cs="Times New Roman"/>
+          <w:sz w:val="24"/>
+          <w:szCs w:val="24"/>
+        </w:rPr>
+        <w:t xml:space="preserve"> </w:t>
+      </w:r>
+      <w:r>
+        <w:rPr>
+          <w:rFonts w:ascii="Times New Roman" w:hAnsi="Times New Roman" w:cs="Times New Roman"/>
+          <w:sz w:val="24"/>
+          <w:szCs w:val="24"/>
+        </w:rPr>
+        <w:t>E</w:t>
+      </w:r>
+      <w:r>
+        <w:rPr>
+          <w:rFonts w:ascii="Times New Roman" w:hAnsi="Times New Roman" w:cs="Times New Roman"/>
+          <w:sz w:val="24"/>
+          <w:szCs w:val="24"/>
+        </w:rPr>
+        <w:t>l servidor accederá a la base de datos y retornará el usuario solicitado, caso contrario, de no existir el usuario, se informará al cliente que proceda a realizar el proceso de contratación</w:t>
+      </w:r>
+      <w:r>
+        <w:rPr>
+          <w:rFonts w:ascii="Times New Roman" w:hAnsi="Times New Roman" w:cs="Times New Roman"/>
+          <w:sz w:val="24"/>
+          <w:szCs w:val="24"/>
+        </w:rPr>
+        <w:t>.</w:t>
+      </w:r>
+    </w:p>
+    <w:p>
+      <w:pPr>
+        <w:ind w:left="-76"/>
+        <w:jc w:val="both"/>
+        <w:rPr>
+          <w:rFonts w:ascii="Times New Roman" w:hAnsi="Times New Roman" w:cs="Times New Roman"/>
+          <w:sz w:val="24"/>
+          <w:szCs w:val="24"/>
+        </w:rPr>
+      </w:pPr>
+      <w:r>
+        <w:rPr>
+          <w:rFonts w:ascii="Times New Roman" w:hAnsi="Times New Roman" w:cs="Times New Roman"/>
+          <w:sz w:val="24"/>
+          <w:szCs w:val="24"/>
+        </w:rPr>
+        <w:t>En la clase “</w:t>
+      </w:r>
+      <w:proofErr w:type="spellStart"/>
+      <w:r>
+        <w:rPr>
+          <w:rFonts w:ascii="Times New Roman" w:hAnsi="Times New Roman" w:cs="Times New Roman"/>
+          <w:sz w:val="24"/>
+          <w:szCs w:val="24"/>
+        </w:rPr>
+        <w:t>ConexionBaseDeDato</w:t>
+      </w:r>
+      <w:proofErr w:type="spellEnd"/>
+      <w:r>
+        <w:rPr>
+          <w:rFonts w:ascii="Times New Roman" w:hAnsi="Times New Roman" w:cs="Times New Roman"/>
+          <w:sz w:val="24"/>
+          <w:szCs w:val="24"/>
+        </w:rPr>
+        <w:t xml:space="preserve">” se creó el método </w:t>
+      </w:r>
+      <w:proofErr w:type="spellStart"/>
+      <w:r>
+        <w:rPr>
+          <w:rFonts w:ascii="Times New Roman" w:hAnsi="Times New Roman" w:cs="Times New Roman"/>
+          <w:sz w:val="24"/>
+          <w:szCs w:val="24"/>
+        </w:rPr>
+        <w:t>ConsultarPersona</w:t>
+      </w:r>
+      <w:proofErr w:type="spellEnd"/>
+      <w:r>
+        <w:rPr>
+          <w:rFonts w:ascii="Times New Roman" w:hAnsi="Times New Roman" w:cs="Times New Roman"/>
+          <w:sz w:val="24"/>
+          <w:szCs w:val="24"/>
+        </w:rPr>
+        <w:t xml:space="preserve"> el cual recibirá un </w:t>
+      </w:r>
+      <w:proofErr w:type="spellStart"/>
+      <w:r>
+        <w:rPr>
+          <w:rFonts w:ascii="Times New Roman" w:hAnsi="Times New Roman" w:cs="Times New Roman"/>
+          <w:i/>
+          <w:sz w:val="24"/>
+          <w:szCs w:val="24"/>
+        </w:rPr>
+        <w:t>string</w:t>
+      </w:r>
+      <w:proofErr w:type="spellEnd"/>
+      <w:r>
+        <w:rPr>
+          <w:rFonts w:ascii="Times New Roman" w:hAnsi="Times New Roman" w:cs="Times New Roman"/>
+          <w:i/>
+          <w:sz w:val="24"/>
+          <w:szCs w:val="24"/>
+        </w:rPr>
+        <w:t xml:space="preserve"> </w:t>
+      </w:r>
+      <w:r>
+        <w:rPr>
+          <w:rFonts w:ascii="Times New Roman" w:hAnsi="Times New Roman" w:cs="Times New Roman"/>
+          <w:sz w:val="24"/>
+          <w:szCs w:val="24"/>
+        </w:rPr>
+        <w:t>correspondiente al número de cédula y devolverá un objeto Persona con todos los datos guardados en la Base de Datos</w:t>
+      </w:r>
     </w:p>
     <w:p>
       <w:pPr>
@@ -587,7 +1093,412 @@
           <w:sz w:val="24"/>
           <w:szCs w:val="24"/>
         </w:rPr>
-        <w:t>a</w:t>
+        <w:t>Lunes 13 de Mayo</w:t>
+      </w:r>
+    </w:p>
+    <w:p>
+      <w:pPr>
+        <w:ind w:left="-76"/>
+        <w:jc w:val="both"/>
+        <w:rPr>
+          <w:rFonts w:ascii="Times New Roman" w:hAnsi="Times New Roman" w:cs="Times New Roman"/>
+          <w:sz w:val="24"/>
+          <w:szCs w:val="24"/>
+        </w:rPr>
+      </w:pPr>
+      <w:r>
+        <w:rPr>
+          <w:rFonts w:ascii="Times New Roman" w:hAnsi="Times New Roman" w:cs="Times New Roman"/>
+          <w:sz w:val="24"/>
+          <w:szCs w:val="24"/>
+        </w:rPr>
+        <w:t>En este día se realizó el proceso de consulta del personal contratado en base al Tipo de Personal. El cliente enviará la solicitud del Tipo de Personal al servidor</w:t>
+      </w:r>
+      <w:r>
+        <w:rPr>
+          <w:rFonts w:ascii="Times New Roman" w:hAnsi="Times New Roman" w:cs="Times New Roman"/>
+          <w:sz w:val="24"/>
+          <w:szCs w:val="24"/>
+        </w:rPr>
+        <w:t xml:space="preserve"> con el comando “</w:t>
+      </w:r>
+      <w:r>
+        <w:rPr>
+          <w:rFonts w:ascii="Times New Roman" w:hAnsi="Times New Roman" w:cs="Times New Roman"/>
+          <w:i/>
+          <w:sz w:val="24"/>
+          <w:szCs w:val="24"/>
+        </w:rPr>
+        <w:t>cantidad</w:t>
+      </w:r>
+      <w:r>
+        <w:rPr>
+          <w:rFonts w:ascii="Times New Roman" w:hAnsi="Times New Roman" w:cs="Times New Roman"/>
+          <w:sz w:val="24"/>
+          <w:szCs w:val="24"/>
+        </w:rPr>
+        <w:t>”</w:t>
+      </w:r>
+      <w:r>
+        <w:rPr>
+          <w:rFonts w:ascii="Times New Roman" w:hAnsi="Times New Roman" w:cs="Times New Roman"/>
+          <w:sz w:val="24"/>
+          <w:szCs w:val="24"/>
+        </w:rPr>
+        <w:t>, en donde este consultará a la base de datos y retornará la cantidad de personas de acuerdo al Tipo de Personal, posteriormente será enviado al cliente.</w:t>
+      </w:r>
+    </w:p>
+    <w:p>
+      <w:pPr>
+        <w:ind w:left="-76"/>
+        <w:jc w:val="both"/>
+        <w:rPr>
+          <w:rFonts w:ascii="Times New Roman" w:hAnsi="Times New Roman" w:cs="Times New Roman"/>
+          <w:sz w:val="24"/>
+          <w:szCs w:val="24"/>
+        </w:rPr>
+      </w:pPr>
+      <w:r>
+        <w:rPr>
+          <w:rFonts w:ascii="Times New Roman" w:hAnsi="Times New Roman" w:cs="Times New Roman"/>
+          <w:sz w:val="24"/>
+          <w:szCs w:val="24"/>
+        </w:rPr>
+        <w:t>Para realizar este proceso, en la clase “</w:t>
+      </w:r>
+      <w:proofErr w:type="spellStart"/>
+      <w:r>
+        <w:rPr>
+          <w:rFonts w:ascii="Times New Roman" w:hAnsi="Times New Roman" w:cs="Times New Roman"/>
+          <w:sz w:val="24"/>
+          <w:szCs w:val="24"/>
+        </w:rPr>
+        <w:t>ConexionBaseDeDato</w:t>
+      </w:r>
+      <w:proofErr w:type="spellEnd"/>
+      <w:r>
+        <w:rPr>
+          <w:rFonts w:ascii="Times New Roman" w:hAnsi="Times New Roman" w:cs="Times New Roman"/>
+          <w:sz w:val="24"/>
+          <w:szCs w:val="24"/>
+        </w:rPr>
+        <w:t xml:space="preserve">” se insertó el método </w:t>
+      </w:r>
+      <w:proofErr w:type="spellStart"/>
+      <w:r>
+        <w:rPr>
+          <w:rFonts w:ascii="Times New Roman" w:hAnsi="Times New Roman" w:cs="Times New Roman"/>
+          <w:sz w:val="24"/>
+          <w:szCs w:val="24"/>
+        </w:rPr>
+        <w:t>ConsultarCantidadContratados</w:t>
+      </w:r>
+      <w:proofErr w:type="spellEnd"/>
+      <w:r>
+        <w:rPr>
+          <w:rFonts w:ascii="Times New Roman" w:hAnsi="Times New Roman" w:cs="Times New Roman"/>
+          <w:sz w:val="24"/>
+          <w:szCs w:val="24"/>
+        </w:rPr>
+        <w:t>, el cual recibirá como parámetro de entrada el Tipo de Personal que se desee consultar, y este devolverá la cantidad de personas que se encuentren contradas.</w:t>
+      </w:r>
+    </w:p>
+    <w:p>
+      <w:pPr>
+        <w:pStyle w:val="Prrafodelista"/>
+        <w:numPr>
+          <w:ilvl w:val="0"/>
+          <w:numId w:val="3"/>
+        </w:numPr>
+        <w:ind w:left="284"/>
+        <w:jc w:val="both"/>
+        <w:rPr>
+          <w:rFonts w:ascii="Times New Roman" w:hAnsi="Times New Roman" w:cs="Times New Roman"/>
+          <w:b/>
+          <w:sz w:val="24"/>
+          <w:szCs w:val="24"/>
+        </w:rPr>
+      </w:pPr>
+      <w:r>
+        <w:rPr>
+          <w:rFonts w:ascii="Times New Roman" w:hAnsi="Times New Roman" w:cs="Times New Roman"/>
+          <w:b/>
+          <w:sz w:val="24"/>
+          <w:szCs w:val="24"/>
+        </w:rPr>
+        <w:t>Martes 14 de Mayo</w:t>
+      </w:r>
+    </w:p>
+    <w:p>
+      <w:pPr>
+        <w:ind w:left="-76"/>
+        <w:jc w:val="both"/>
+        <w:rPr>
+          <w:rFonts w:ascii="Times New Roman" w:hAnsi="Times New Roman" w:cs="Times New Roman"/>
+          <w:sz w:val="24"/>
+          <w:szCs w:val="24"/>
+        </w:rPr>
+      </w:pPr>
+      <w:r>
+        <w:rPr>
+          <w:rFonts w:ascii="Times New Roman" w:hAnsi="Times New Roman" w:cs="Times New Roman"/>
+          <w:sz w:val="24"/>
+          <w:szCs w:val="24"/>
+        </w:rPr>
+        <w:t>Se realizó el diseño para que el cliente pueda cargar un documento en formato PDF mediante un cuadro modal</w:t>
+      </w:r>
+      <w:r>
+        <w:rPr>
+          <w:rFonts w:ascii="Times New Roman" w:hAnsi="Times New Roman" w:cs="Times New Roman"/>
+          <w:sz w:val="24"/>
+          <w:szCs w:val="24"/>
+        </w:rPr>
+        <w:t xml:space="preserve"> utilizando el cuadro de herramienta “</w:t>
+      </w:r>
+      <w:proofErr w:type="spellStart"/>
+      <w:r>
+        <w:rPr>
+          <w:rFonts w:ascii="Times New Roman" w:hAnsi="Times New Roman" w:cs="Times New Roman"/>
+          <w:i/>
+          <w:sz w:val="24"/>
+          <w:szCs w:val="24"/>
+        </w:rPr>
+        <w:t>OpenFileDialog</w:t>
+      </w:r>
+      <w:proofErr w:type="spellEnd"/>
+      <w:r>
+        <w:rPr>
+          <w:rFonts w:ascii="Times New Roman" w:hAnsi="Times New Roman" w:cs="Times New Roman"/>
+          <w:sz w:val="24"/>
+          <w:szCs w:val="24"/>
+        </w:rPr>
+        <w:t>”</w:t>
+      </w:r>
+      <w:r>
+        <w:rPr>
+          <w:rFonts w:ascii="Times New Roman" w:hAnsi="Times New Roman" w:cs="Times New Roman"/>
+          <w:sz w:val="24"/>
+          <w:szCs w:val="24"/>
+        </w:rPr>
+        <w:t>,</w:t>
+      </w:r>
+      <w:r>
+        <w:rPr>
+          <w:rFonts w:ascii="Times New Roman" w:hAnsi="Times New Roman" w:cs="Times New Roman"/>
+          <w:sz w:val="24"/>
+          <w:szCs w:val="24"/>
+        </w:rPr>
+        <w:t xml:space="preserve"> el cual solo podrá aceptar documentos en formato PDF</w:t>
+      </w:r>
+      <w:r>
+        <w:rPr>
+          <w:rFonts w:ascii="Times New Roman" w:hAnsi="Times New Roman" w:cs="Times New Roman"/>
+          <w:sz w:val="24"/>
+          <w:szCs w:val="24"/>
+        </w:rPr>
+        <w:t xml:space="preserve"> y luego el cliente podrá enviarlo al servidor</w:t>
+      </w:r>
+      <w:r>
+        <w:rPr>
+          <w:rFonts w:ascii="Times New Roman" w:hAnsi="Times New Roman" w:cs="Times New Roman"/>
+          <w:sz w:val="24"/>
+          <w:szCs w:val="24"/>
+        </w:rPr>
+        <w:t xml:space="preserve"> con el comando “</w:t>
+      </w:r>
+      <w:proofErr w:type="spellStart"/>
+      <w:r>
+        <w:rPr>
+          <w:rFonts w:ascii="Times New Roman" w:hAnsi="Times New Roman" w:cs="Times New Roman"/>
+          <w:i/>
+          <w:sz w:val="24"/>
+          <w:szCs w:val="24"/>
+        </w:rPr>
+        <w:t>guardarpdf</w:t>
+      </w:r>
+      <w:proofErr w:type="spellEnd"/>
+      <w:r>
+        <w:rPr>
+          <w:rFonts w:ascii="Times New Roman" w:hAnsi="Times New Roman" w:cs="Times New Roman"/>
+          <w:sz w:val="24"/>
+          <w:szCs w:val="24"/>
+        </w:rPr>
+        <w:t>”</w:t>
+      </w:r>
+      <w:r>
+        <w:rPr>
+          <w:rFonts w:ascii="Times New Roman" w:hAnsi="Times New Roman" w:cs="Times New Roman"/>
+          <w:sz w:val="24"/>
+          <w:szCs w:val="24"/>
+        </w:rPr>
+        <w:t xml:space="preserve"> para almacenarlo en la base de datos</w:t>
+      </w:r>
+      <w:r>
+        <w:rPr>
+          <w:rFonts w:ascii="Times New Roman" w:hAnsi="Times New Roman" w:cs="Times New Roman"/>
+          <w:sz w:val="24"/>
+          <w:szCs w:val="24"/>
+        </w:rPr>
+        <w:t xml:space="preserve"> realizando la validación de que el estado del cliente sea “SOLICITADO”.</w:t>
+      </w:r>
+    </w:p>
+    <w:p>
+      <w:pPr>
+        <w:ind w:left="-76"/>
+        <w:jc w:val="both"/>
+        <w:rPr>
+          <w:rFonts w:ascii="Times New Roman" w:hAnsi="Times New Roman" w:cs="Times New Roman"/>
+          <w:sz w:val="24"/>
+          <w:szCs w:val="24"/>
+        </w:rPr>
+      </w:pPr>
+      <w:r>
+        <w:rPr>
+          <w:rFonts w:ascii="Times New Roman" w:hAnsi="Times New Roman" w:cs="Times New Roman"/>
+          <w:sz w:val="24"/>
+          <w:szCs w:val="24"/>
+        </w:rPr>
+        <w:lastRenderedPageBreak/>
+        <w:t>El documento será enviado en una matriz de bytes junto con el objeto persona Serializado</w:t>
+      </w:r>
+      <w:r>
+        <w:rPr>
+          <w:rFonts w:ascii="Times New Roman" w:hAnsi="Times New Roman" w:cs="Times New Roman"/>
+          <w:sz w:val="24"/>
+          <w:szCs w:val="24"/>
+        </w:rPr>
+        <w:t>, donde el servidor realizará el proceso de Deserialización y almacenará el documento junto con la actualización del estado del cliente a “ENTREGA_DOCUMENTOS”.</w:t>
+      </w:r>
+    </w:p>
+    <w:p>
+      <w:pPr>
+        <w:pStyle w:val="Prrafodelista"/>
+        <w:numPr>
+          <w:ilvl w:val="0"/>
+          <w:numId w:val="3"/>
+        </w:numPr>
+        <w:ind w:left="284"/>
+        <w:jc w:val="both"/>
+        <w:rPr>
+          <w:rFonts w:ascii="Times New Roman" w:hAnsi="Times New Roman" w:cs="Times New Roman"/>
+          <w:b/>
+          <w:sz w:val="24"/>
+          <w:szCs w:val="24"/>
+        </w:rPr>
+      </w:pPr>
+      <w:r>
+        <w:rPr>
+          <w:rFonts w:ascii="Times New Roman" w:hAnsi="Times New Roman" w:cs="Times New Roman"/>
+          <w:b/>
+          <w:sz w:val="24"/>
+          <w:szCs w:val="24"/>
+        </w:rPr>
+        <w:t>Miércoles 15 de Mayo</w:t>
+      </w:r>
+    </w:p>
+    <w:p>
+      <w:pPr>
+        <w:ind w:left="-76"/>
+        <w:jc w:val="both"/>
+        <w:rPr>
+          <w:rFonts w:ascii="Times New Roman" w:hAnsi="Times New Roman" w:cs="Times New Roman"/>
+          <w:sz w:val="24"/>
+          <w:szCs w:val="24"/>
+        </w:rPr>
+      </w:pPr>
+      <w:r>
+        <w:rPr>
+          <w:rFonts w:ascii="Times New Roman" w:hAnsi="Times New Roman" w:cs="Times New Roman"/>
+          <w:sz w:val="24"/>
+          <w:szCs w:val="24"/>
+        </w:rPr>
+        <w:t>Una vez que el cliente ha cargado su documento, este deberá consultar nuevamente su estado, y si se encuentra en “ENTREGA_DOCUMENTOS, se</w:t>
+      </w:r>
+      <w:r>
+        <w:rPr>
+          <w:rFonts w:ascii="Times New Roman" w:hAnsi="Times New Roman" w:cs="Times New Roman"/>
+          <w:sz w:val="24"/>
+          <w:szCs w:val="24"/>
+        </w:rPr>
+        <w:t xml:space="preserve"> mostrará un mensaje preguntándole </w:t>
+      </w:r>
+      <w:r>
+        <w:rPr>
+          <w:rFonts w:ascii="Times New Roman" w:hAnsi="Times New Roman" w:cs="Times New Roman"/>
+          <w:sz w:val="24"/>
+          <w:szCs w:val="24"/>
+        </w:rPr>
+        <w:t xml:space="preserve">si desea ser contratado. </w:t>
+      </w:r>
+    </w:p>
+    <w:p>
+      <w:pPr>
+        <w:ind w:left="-76"/>
+        <w:jc w:val="both"/>
+        <w:rPr>
+          <w:rFonts w:ascii="Times New Roman" w:hAnsi="Times New Roman" w:cs="Times New Roman"/>
+          <w:sz w:val="24"/>
+          <w:szCs w:val="24"/>
+        </w:rPr>
+      </w:pPr>
+      <w:r>
+        <w:rPr>
+          <w:rFonts w:ascii="Times New Roman" w:hAnsi="Times New Roman" w:cs="Times New Roman"/>
+          <w:sz w:val="24"/>
+          <w:szCs w:val="24"/>
+        </w:rPr>
+        <w:t xml:space="preserve">El cliente responderá con un SÍ o NO, y dicha respuesta será enviada al servidor </w:t>
+      </w:r>
+      <w:r>
+        <w:rPr>
+          <w:rFonts w:ascii="Times New Roman" w:hAnsi="Times New Roman" w:cs="Times New Roman"/>
+          <w:sz w:val="24"/>
+          <w:szCs w:val="24"/>
+        </w:rPr>
+        <w:t xml:space="preserve">con el comando “contratar” </w:t>
+      </w:r>
+      <w:r>
+        <w:rPr>
+          <w:rFonts w:ascii="Times New Roman" w:hAnsi="Times New Roman" w:cs="Times New Roman"/>
+          <w:sz w:val="24"/>
+          <w:szCs w:val="24"/>
+        </w:rPr>
+        <w:t>para que este actualice su estado</w:t>
+      </w:r>
+      <w:r>
+        <w:rPr>
+          <w:rFonts w:ascii="Times New Roman" w:hAnsi="Times New Roman" w:cs="Times New Roman"/>
+          <w:sz w:val="24"/>
+          <w:szCs w:val="24"/>
+        </w:rPr>
+        <w:t>,</w:t>
+      </w:r>
+      <w:r>
+        <w:rPr>
+          <w:rFonts w:ascii="Times New Roman" w:hAnsi="Times New Roman" w:cs="Times New Roman"/>
+          <w:sz w:val="24"/>
+          <w:szCs w:val="24"/>
+        </w:rPr>
+        <w:t xml:space="preserve"> sea “CONTRATADO” o “VALIDADO”, finalizando así el proceso de contratación.</w:t>
+      </w:r>
+    </w:p>
+    <w:p>
+      <w:pPr>
+        <w:ind w:left="-76"/>
+        <w:jc w:val="both"/>
+        <w:rPr>
+          <w:rFonts w:ascii="Times New Roman" w:hAnsi="Times New Roman" w:cs="Times New Roman"/>
+          <w:sz w:val="24"/>
+          <w:szCs w:val="24"/>
+        </w:rPr>
+      </w:pPr>
+      <w:r>
+        <w:rPr>
+          <w:rFonts w:ascii="Times New Roman" w:hAnsi="Times New Roman" w:cs="Times New Roman"/>
+          <w:sz w:val="24"/>
+          <w:szCs w:val="24"/>
+        </w:rPr>
+        <w:t>Se realizaron todas las pruebas de funcionamiento, obteniendo el funcionamiento completo del programa para su entrega.</w:t>
       </w:r>
     </w:p>
     <w:sectPr>
@@ -680,6 +1591,7 @@
         <w:docPartUnique/>
       </w:docPartObj>
     </w:sdtPr>
+    <w:sdtEndPr/>
     <w:sdtContent>
       <w:p>
         <w:pPr>
@@ -2761,7 +3673,7 @@
 </file>
 
 <file path=customXml/itemProps1.xml><?xml version="1.0" encoding="utf-8"?>
-<ds:datastoreItem xmlns:ds="http://schemas.openxmlformats.org/officeDocument/2006/customXml" ds:itemID="{FEB4F2D3-C8FC-427D-B0A7-5E725151289C}">
+<ds:datastoreItem xmlns:ds="http://schemas.openxmlformats.org/officeDocument/2006/customXml" ds:itemID="{9FEB614D-1AD4-46CB-8CFC-64DD4D405F04}">
   <ds:schemaRefs>
     <ds:schemaRef ds:uri="http://schemas.openxmlformats.org/officeDocument/2006/bibliography"/>
   </ds:schemaRefs>

</xml_diff>

<commit_message>
Validación de campos y ejecución con hilos - Incorporación de validaciones a los respectivos campos con la finalidad de que no vayan vacíos y que el documento sea válido. - El servidor podrá atender varias solicitudes de disintos clientes mediante hilos.
</commit_message>
<xml_diff>
--- a/logbook01_AlejandroG_JonathanJ.docx
+++ b/logbook01_AlejandroG_JonathanJ.docx
@@ -162,6 +162,15 @@
         </w:rPr>
         <w:t>ayo</w:t>
       </w:r>
+      <w:r>
+        <w:rPr>
+          <w:rFonts w:ascii="Times New Roman" w:hAnsi="Times New Roman" w:cs="Times New Roman"/>
+          <w:b/>
+          <w:sz w:val="24"/>
+          <w:szCs w:val="24"/>
+        </w:rPr>
+        <w:t xml:space="preserve"> – 14:00</w:t>
+      </w:r>
     </w:p>
     <w:p>
       <w:pPr>
@@ -405,6 +414,15 @@
         </w:rPr>
         <w:t>Miércoles 08 de Mayo</w:t>
       </w:r>
+      <w:r>
+        <w:rPr>
+          <w:rFonts w:ascii="Times New Roman" w:hAnsi="Times New Roman" w:cs="Times New Roman"/>
+          <w:b/>
+          <w:sz w:val="24"/>
+          <w:szCs w:val="24"/>
+        </w:rPr>
+        <w:t xml:space="preserve"> – 14:00</w:t>
+      </w:r>
     </w:p>
     <w:p>
       <w:pPr>
@@ -559,8 +577,6 @@
           <w:szCs w:val="24"/>
         </w:rPr>
       </w:pPr>
-      <w:bookmarkStart w:id="0" w:name="_GoBack"/>
-      <w:bookmarkEnd w:id="0"/>
     </w:p>
     <w:p>
       <w:pPr>
@@ -588,6 +604,15 @@
         <w:lastRenderedPageBreak/>
         <w:t>Viernes 10 de Mayo</w:t>
       </w:r>
+      <w:r>
+        <w:rPr>
+          <w:rFonts w:ascii="Times New Roman" w:hAnsi="Times New Roman" w:cs="Times New Roman"/>
+          <w:b/>
+          <w:sz w:val="24"/>
+          <w:szCs w:val="24"/>
+        </w:rPr>
+        <w:t xml:space="preserve"> – 15:00</w:t>
+      </w:r>
     </w:p>
     <w:p>
       <w:pPr>
@@ -859,6 +884,15 @@
         </w:rPr>
         <w:t>Sábado 11 de Mayo</w:t>
       </w:r>
+      <w:r>
+        <w:rPr>
+          <w:rFonts w:ascii="Times New Roman" w:hAnsi="Times New Roman" w:cs="Times New Roman"/>
+          <w:b/>
+          <w:sz w:val="24"/>
+          <w:szCs w:val="24"/>
+        </w:rPr>
+        <w:t xml:space="preserve"> – 10:00</w:t>
+      </w:r>
     </w:p>
     <w:p>
       <w:pPr>
@@ -1095,6 +1129,15 @@
         </w:rPr>
         <w:t>Lunes 13 de Mayo</w:t>
       </w:r>
+      <w:r>
+        <w:rPr>
+          <w:rFonts w:ascii="Times New Roman" w:hAnsi="Times New Roman" w:cs="Times New Roman"/>
+          <w:b/>
+          <w:sz w:val="24"/>
+          <w:szCs w:val="24"/>
+        </w:rPr>
+        <w:t xml:space="preserve"> – 14:00</w:t>
+      </w:r>
     </w:p>
     <w:p>
       <w:pPr>
@@ -1228,6 +1271,15 @@
         </w:rPr>
         <w:t>Martes 14 de Mayo</w:t>
       </w:r>
+      <w:r>
+        <w:rPr>
+          <w:rFonts w:ascii="Times New Roman" w:hAnsi="Times New Roman" w:cs="Times New Roman"/>
+          <w:b/>
+          <w:sz w:val="24"/>
+          <w:szCs w:val="24"/>
+        </w:rPr>
+        <w:t xml:space="preserve"> – 12:00</w:t>
+      </w:r>
     </w:p>
     <w:p>
       <w:pPr>
@@ -1395,6 +1447,17 @@
         </w:rPr>
         <w:t>Miércoles 15 de Mayo</w:t>
       </w:r>
+      <w:r>
+        <w:rPr>
+          <w:rFonts w:ascii="Times New Roman" w:hAnsi="Times New Roman" w:cs="Times New Roman"/>
+          <w:b/>
+          <w:sz w:val="24"/>
+          <w:szCs w:val="24"/>
+        </w:rPr>
+        <w:t xml:space="preserve"> – 15:00</w:t>
+      </w:r>
+      <w:bookmarkStart w:id="0" w:name="_GoBack"/>
+      <w:bookmarkEnd w:id="0"/>
     </w:p>
     <w:p>
       <w:pPr>
@@ -3673,7 +3736,7 @@
 </file>
 
 <file path=customXml/itemProps1.xml><?xml version="1.0" encoding="utf-8"?>
-<ds:datastoreItem xmlns:ds="http://schemas.openxmlformats.org/officeDocument/2006/customXml" ds:itemID="{9FEB614D-1AD4-46CB-8CFC-64DD4D405F04}">
+<ds:datastoreItem xmlns:ds="http://schemas.openxmlformats.org/officeDocument/2006/customXml" ds:itemID="{A5852E2C-CD0E-4776-9FC8-C975A25075C6}">
   <ds:schemaRefs>
     <ds:schemaRef ds:uri="http://schemas.openxmlformats.org/officeDocument/2006/bibliography"/>
   </ds:schemaRefs>

</xml_diff>